<commit_message>
Update 05.01 - Wireshark_Ethernet_ARP_v7.04.docx
</commit_message>
<xml_diff>
--- a/Material de suporte/Laboratórios/05.01 - Wireshark_Ethernet_ARP_v7.04.docx
+++ b/Material de suporte/Laboratórios/05.01 - Wireshark_Ethernet_ARP_v7.04.docx
@@ -1,6 +1,6 @@
 
 <file path=word/document.xml><?xml version="1.0" encoding="utf-8"?>
-<w:document xmlns:wpc="http://schemas.microsoft.com/office/word/2010/wordprocessingCanvas" xmlns:cx="http://schemas.microsoft.com/office/drawing/2014/chartex" xmlns:cx1="http://schemas.microsoft.com/office/drawing/2015/9/8/chartex" xmlns:cx2="http://schemas.microsoft.com/office/drawing/2015/10/21/chartex" xmlns:cx3="http://schemas.microsoft.com/office/drawing/2016/5/9/chartex" xmlns:cx4="http://schemas.microsoft.com/office/drawing/2016/5/10/chartex" xmlns:cx5="http://schemas.microsoft.com/office/drawing/2016/5/11/chartex" xmlns:cx6="http://schemas.microsoft.com/office/drawing/2016/5/12/chartex" xmlns:cx7="http://schemas.microsoft.com/office/drawing/2016/5/13/chartex" xmlns:cx8="http://schemas.microsoft.com/office/drawing/2016/5/14/chartex" xmlns:mc="http://schemas.openxmlformats.org/markup-compatibility/2006" xmlns:aink="http://schemas.microsoft.com/office/drawing/2016/ink" xmlns:am3d="http://schemas.microsoft.com/office/drawing/2017/model3d" xmlns:o="urn:schemas-microsoft-com:office:office" xmlns:r="http://schemas.openxmlformats.org/officeDocument/2006/relationships" xmlns:m="http://schemas.openxmlformats.org/officeDocument/2006/math" xmlns:v="urn:schemas-microsoft-com:vml" xmlns:wp14="http://schemas.microsoft.com/office/word/2010/wordprocessingDrawing" xmlns:wp="http://schemas.openxmlformats.org/drawingml/2006/wordprocessingDrawing" xmlns:w10="urn:schemas-microsoft-com:office:word" xmlns:w="http://schemas.openxmlformats.org/wordprocessingml/2006/main" xmlns:w14="http://schemas.microsoft.com/office/word/2010/wordml" xmlns:w15="http://schemas.microsoft.com/office/word/2012/wordml" xmlns:w16cid="http://schemas.microsoft.com/office/word/2016/wordml/cid" xmlns:w16se="http://schemas.microsoft.com/office/word/2015/wordml/symex" xmlns:wpg="http://schemas.microsoft.com/office/word/2010/wordprocessingGroup" xmlns:wpi="http://schemas.microsoft.com/office/word/2010/wordprocessingInk" xmlns:wne="http://schemas.microsoft.com/office/word/2006/wordml" xmlns:wps="http://schemas.microsoft.com/office/word/2010/wordprocessingShape" mc:Ignorable="w14 w15 w16se w16cid wp14">
+<w:document xmlns:wpc="http://schemas.microsoft.com/office/word/2010/wordprocessingCanvas" xmlns:cx="http://schemas.microsoft.com/office/drawing/2014/chartex" xmlns:cx1="http://schemas.microsoft.com/office/drawing/2015/9/8/chartex" xmlns:cx2="http://schemas.microsoft.com/office/drawing/2015/10/21/chartex" xmlns:cx3="http://schemas.microsoft.com/office/drawing/2016/5/9/chartex" xmlns:cx4="http://schemas.microsoft.com/office/drawing/2016/5/10/chartex" xmlns:cx5="http://schemas.microsoft.com/office/drawing/2016/5/11/chartex" xmlns:cx6="http://schemas.microsoft.com/office/drawing/2016/5/12/chartex" xmlns:cx7="http://schemas.microsoft.com/office/drawing/2016/5/13/chartex" xmlns:cx8="http://schemas.microsoft.com/office/drawing/2016/5/14/chartex" xmlns:mc="http://schemas.openxmlformats.org/markup-compatibility/2006" xmlns:aink="http://schemas.microsoft.com/office/drawing/2016/ink" xmlns:am3d="http://schemas.microsoft.com/office/drawing/2017/model3d" xmlns:o="urn:schemas-microsoft-com:office:office" xmlns:oel="http://schemas.microsoft.com/office/2019/extlst" xmlns:r="http://schemas.openxmlformats.org/officeDocument/2006/relationships" xmlns:m="http://schemas.openxmlformats.org/officeDocument/2006/math" xmlns:v="urn:schemas-microsoft-com:vml" xmlns:wp14="http://schemas.microsoft.com/office/word/2010/wordprocessingDrawing" xmlns:wp="http://schemas.openxmlformats.org/drawingml/2006/wordprocessingDrawing" xmlns:w10="urn:schemas-microsoft-com:office:word" xmlns:w="http://schemas.openxmlformats.org/wordprocessingml/2006/main" xmlns:w14="http://schemas.microsoft.com/office/word/2010/wordml" xmlns:w15="http://schemas.microsoft.com/office/word/2012/wordml" xmlns:w16cex="http://schemas.microsoft.com/office/word/2018/wordml/cex" xmlns:w16cid="http://schemas.microsoft.com/office/word/2016/wordml/cid" xmlns:w16="http://schemas.microsoft.com/office/word/2018/wordml" xmlns:w16du="http://schemas.microsoft.com/office/word/2023/wordml/word16du" xmlns:w16sdtdh="http://schemas.microsoft.com/office/word/2020/wordml/sdtdatahash" xmlns:w16se="http://schemas.microsoft.com/office/word/2015/wordml/symex" xmlns:wpg="http://schemas.microsoft.com/office/word/2010/wordprocessingGroup" xmlns:wpi="http://schemas.microsoft.com/office/word/2010/wordprocessingInk" xmlns:wne="http://schemas.microsoft.com/office/word/2006/wordml" xmlns:wps="http://schemas.microsoft.com/office/word/2010/wordprocessingShape" mc:Ignorable="w14 w15 w16se w16cid w16 w16cex w16sdtdh wp14">
   <w:body>
     <w:p>
       <w:pPr>
@@ -131,8 +131,13 @@
         <w:t xml:space="preserve">Check how on your browser you can clear the cache. </w:t>
       </w:r>
       <w:r>
-        <w:t>Start up the Wireshark packet sniffer</w:t>
-      </w:r>
+        <w:t xml:space="preserve">Start up the Wireshark packet </w:t>
+      </w:r>
+      <w:proofErr w:type="gramStart"/>
+      <w:r>
+        <w:t>sniffer</w:t>
+      </w:r>
+      <w:proofErr w:type="gramEnd"/>
     </w:p>
     <w:p>
       <w:pPr>
@@ -239,8 +244,13 @@
       </w:r>
     </w:p>
     <w:p>
-      <w:r>
-        <w:t>In order to answer the following questions, you’ll need to look into the packet details and packet contents windows (the middle and lower display windows in Wireshark).</w:t>
+      <w:proofErr w:type="gramStart"/>
+      <w:r>
+        <w:t>In order to</w:t>
+      </w:r>
+      <w:proofErr w:type="gramEnd"/>
+      <w:r>
+        <w:t xml:space="preserve"> answer the following questions, you’ll need to look into the packet details and packet contents windows (the middle and lower display windows in Wireshark).</w:t>
       </w:r>
     </w:p>
     <w:p>
@@ -281,6 +291,17 @@
       <w:r>
         <w:t>What is the 48-bit Ethernet address of your computer?</w:t>
       </w:r>
+      <w:r>
+        <w:t xml:space="preserve"> d0:7e:35:</w:t>
+      </w:r>
+      <w:proofErr w:type="gramStart"/>
+      <w:r>
+        <w:t>cd:44:7</w:t>
+      </w:r>
+      <w:proofErr w:type="gramEnd"/>
+      <w:r>
+        <w:t>a</w:t>
+      </w:r>
     </w:p>
     <w:p>
       <w:pPr>
@@ -313,6 +334,17 @@
       <w:r>
         <w:t>]</w:t>
       </w:r>
+      <w:r>
+        <w:t xml:space="preserve"> 00:00:5e:00:02:</w:t>
+      </w:r>
+      <w:proofErr w:type="gramStart"/>
+      <w:r>
+        <w:t>72 ,</w:t>
+      </w:r>
+      <w:proofErr w:type="gramEnd"/>
+      <w:r>
+        <w:t xml:space="preserve"> Router da rede local.</w:t>
+      </w:r>
     </w:p>
     <w:p>
       <w:pPr>
@@ -327,6 +359,9 @@
       <w:r>
         <w:t>What upper layer protocol does this correspond to?</w:t>
       </w:r>
+      <w:r>
+        <w:t xml:space="preserve"> 0x0800 -&gt; layer 3</w:t>
+      </w:r>
     </w:p>
     <w:p>
       <w:pPr>
@@ -339,6 +374,12 @@
         <w:lastRenderedPageBreak/>
         <w:t>How many bytes from the very start of the Ethernet frame does the ASCII “G” in “GET” appear in the Ethernet frame?</w:t>
       </w:r>
+      <w:r>
+        <w:t xml:space="preserve"> 5</w:t>
+      </w:r>
+      <w:r>
+        <w:t>4</w:t>
+      </w:r>
     </w:p>
     <w:p>
       <w:r>
@@ -373,6 +414,17 @@
       <w:r>
         <w:t>What device has this as its Ethernet address?</w:t>
       </w:r>
+      <w:r>
+        <w:t xml:space="preserve"> 00:00:5</w:t>
+      </w:r>
+      <w:proofErr w:type="gramStart"/>
+      <w:r>
+        <w:t>e:00:02:72</w:t>
+      </w:r>
+      <w:proofErr w:type="gramEnd"/>
+      <w:r>
+        <w:t xml:space="preserve"> , No, Router da rede local.</w:t>
+      </w:r>
     </w:p>
     <w:p>
       <w:pPr>
@@ -384,6 +436,17 @@
       <w:r>
         <w:t xml:space="preserve">What is the destination address in the Ethernet frame?  Is this the Ethernet address of your computer? </w:t>
       </w:r>
+      <w:r>
+        <w:t>d0:7e:35:</w:t>
+      </w:r>
+      <w:proofErr w:type="gramStart"/>
+      <w:r>
+        <w:t>cd:44:7</w:t>
+      </w:r>
+      <w:proofErr w:type="gramEnd"/>
+      <w:r>
+        <w:t>a , Yes.</w:t>
+      </w:r>
     </w:p>
     <w:p>
       <w:pPr>
@@ -398,6 +461,17 @@
       <w:r>
         <w:t>What upper layer protocol does this correspond to?</w:t>
       </w:r>
+      <w:r>
+        <w:t xml:space="preserve"> 0x</w:t>
+      </w:r>
+      <w:proofErr w:type="gramStart"/>
+      <w:r>
+        <w:t>0800 ,</w:t>
+      </w:r>
+      <w:proofErr w:type="gramEnd"/>
+      <w:r>
+        <w:t xml:space="preserve"> Layer 3</w:t>
+      </w:r>
     </w:p>
     <w:p>
       <w:pPr>
@@ -409,8 +483,10 @@
       <w:r>
         <w:t>How many bytes from the very start of the Ethernet frame does the ASCII “O” in “OK” (i.e., the HTTP response code) appear in the Ethernet frame?</w:t>
       </w:r>
+      <w:r>
+        <w:t xml:space="preserve"> 14</w:t>
+      </w:r>
     </w:p>
-    <w:p/>
     <w:p>
       <w:pPr>
         <w:pStyle w:val="Heading1"/>
@@ -503,7 +579,15 @@
     </w:p>
     <w:p>
       <w:r>
-        <w:t>Let’s take a look at the contents of the ARP cache on your computer:</w:t>
+        <w:t xml:space="preserve">Let’s </w:t>
+      </w:r>
+      <w:proofErr w:type="gramStart"/>
+      <w:r>
+        <w:t>take a look</w:t>
+      </w:r>
+      <w:proofErr w:type="gramEnd"/>
+      <w:r>
+        <w:t xml:space="preserve"> at the contents of the ARP cache on your computer:</w:t>
       </w:r>
     </w:p>
     <w:p>
@@ -659,7 +743,11 @@
         <w:t>The</w:t>
       </w:r>
       <w:r>
-        <w:t xml:space="preserve"> Windows </w:t>
+        <w:t xml:space="preserve"> </w:t>
+      </w:r>
+      <w:proofErr w:type="gramStart"/>
+      <w:r>
+        <w:t xml:space="preserve">Windows </w:t>
       </w:r>
       <w:r>
         <w:t xml:space="preserve"> </w:t>
@@ -672,6 +760,7 @@
         <w:t>arp</w:t>
       </w:r>
       <w:proofErr w:type="spellEnd"/>
+      <w:proofErr w:type="gramEnd"/>
       <w:r>
         <w:t xml:space="preserve"> command with no arguments will display the contents of the ARP cache on your computer.  Run the </w:t>
       </w:r>
@@ -699,8 +788,13 @@
       </w:r>
     </w:p>
     <w:p>
-      <w:r>
-        <w:t>In order to observe your computer sending and receiving ARP messages, we’ll need to clear the ARP cache, since otherwise your computer is likely to find a needed IP-Ethernet address translation pair in its cache and consequently not need to send out an ARP message.</w:t>
+      <w:proofErr w:type="gramStart"/>
+      <w:r>
+        <w:t>In order to</w:t>
+      </w:r>
+      <w:proofErr w:type="gramEnd"/>
+      <w:r>
+        <w:t xml:space="preserve"> observe your computer sending and receiving ARP messages, we’ll need to clear the ARP cache, since otherwise your computer is likely to find a needed IP-Ethernet address translation pair in its cache and consequently not need to send out an ARP message.</w:t>
       </w:r>
     </w:p>
     <w:p>
@@ -805,10 +899,18 @@
         <w:t xml:space="preserve"> –d *</w:t>
       </w:r>
       <w:r>
-        <w:t xml:space="preserve"> will clear your ARP cache.  In order to run this comman</w:t>
-      </w:r>
-      <w:r>
-        <w:t>d you’ll need root privileges.</w:t>
+        <w:t xml:space="preserve"> will clear your ARP cache.  In order to run this </w:t>
+      </w:r>
+      <w:proofErr w:type="gramStart"/>
+      <w:r>
+        <w:t>comman</w:t>
+      </w:r>
+      <w:r>
+        <w:t>d</w:t>
+      </w:r>
+      <w:proofErr w:type="gramEnd"/>
+      <w:r>
+        <w:t xml:space="preserve"> you’ll need root privileges.</w:t>
       </w:r>
     </w:p>
     <w:p>
@@ -868,8 +970,13 @@
         </w:numPr>
       </w:pPr>
       <w:r>
-        <w:t>Start up the Wireshark packet sniffer</w:t>
-      </w:r>
+        <w:t xml:space="preserve">Start up the Wireshark packet </w:t>
+      </w:r>
+      <w:proofErr w:type="gramStart"/>
+      <w:r>
+        <w:t>sniffer</w:t>
+      </w:r>
+      <w:proofErr w:type="gramEnd"/>
     </w:p>
     <w:p>
       <w:pPr>
@@ -970,10 +1077,12 @@
         <w:t>” and “</w:t>
       </w:r>
       <w:proofErr w:type="spellStart"/>
+      <w:proofErr w:type="gramStart"/>
       <w:r>
         <w:t>eth.addr</w:t>
       </w:r>
       <w:proofErr w:type="spellEnd"/>
+      <w:proofErr w:type="gramEnd"/>
       <w:r>
         <w:t>==YOUR:MAC:ADDRESS”</w:t>
       </w:r>
@@ -1117,12 +1226,7 @@
         <w:t xml:space="preserve">Give the hexadecimal value for the two-byte Ethernet Frame type field.  </w:t>
       </w:r>
       <w:r>
-        <w:t>Wha</w:t>
-      </w:r>
-      <w:bookmarkStart w:id="0" w:name="_GoBack"/>
-      <w:bookmarkEnd w:id="0"/>
-      <w:r>
-        <w:t>t upper layer protocol does this correspond to?</w:t>
+        <w:t>What upper layer protocol does this correspond to?</w:t>
       </w:r>
     </w:p>
     <w:p>
@@ -1297,7 +1401,7 @@
 </file>
 
 <file path=word/endnotes.xml><?xml version="1.0" encoding="utf-8"?>
-<w:endnotes xmlns:wpc="http://schemas.microsoft.com/office/word/2010/wordprocessingCanvas" xmlns:cx="http://schemas.microsoft.com/office/drawing/2014/chartex" xmlns:cx1="http://schemas.microsoft.com/office/drawing/2015/9/8/chartex" xmlns:cx2="http://schemas.microsoft.com/office/drawing/2015/10/21/chartex" xmlns:cx3="http://schemas.microsoft.com/office/drawing/2016/5/9/chartex" xmlns:cx4="http://schemas.microsoft.com/office/drawing/2016/5/10/chartex" xmlns:cx5="http://schemas.microsoft.com/office/drawing/2016/5/11/chartex" xmlns:cx6="http://schemas.microsoft.com/office/drawing/2016/5/12/chartex" xmlns:cx7="http://schemas.microsoft.com/office/drawing/2016/5/13/chartex" xmlns:cx8="http://schemas.microsoft.com/office/drawing/2016/5/14/chartex" xmlns:mc="http://schemas.openxmlformats.org/markup-compatibility/2006" xmlns:aink="http://schemas.microsoft.com/office/drawing/2016/ink" xmlns:am3d="http://schemas.microsoft.com/office/drawing/2017/model3d" xmlns:o="urn:schemas-microsoft-com:office:office" xmlns:r="http://schemas.openxmlformats.org/officeDocument/2006/relationships" xmlns:m="http://schemas.openxmlformats.org/officeDocument/2006/math" xmlns:v="urn:schemas-microsoft-com:vml" xmlns:wp14="http://schemas.microsoft.com/office/word/2010/wordprocessingDrawing" xmlns:wp="http://schemas.openxmlformats.org/drawingml/2006/wordprocessingDrawing" xmlns:w10="urn:schemas-microsoft-com:office:word" xmlns:w="http://schemas.openxmlformats.org/wordprocessingml/2006/main" xmlns:w14="http://schemas.microsoft.com/office/word/2010/wordml" xmlns:w15="http://schemas.microsoft.com/office/word/2012/wordml" xmlns:w16cid="http://schemas.microsoft.com/office/word/2016/wordml/cid" xmlns:w16se="http://schemas.microsoft.com/office/word/2015/wordml/symex" xmlns:wpg="http://schemas.microsoft.com/office/word/2010/wordprocessingGroup" xmlns:wpi="http://schemas.microsoft.com/office/word/2010/wordprocessingInk" xmlns:wne="http://schemas.microsoft.com/office/word/2006/wordml" xmlns:wps="http://schemas.microsoft.com/office/word/2010/wordprocessingShape" mc:Ignorable="w14 w15 w16se w16cid wp14">
+<w:endnotes xmlns:wpc="http://schemas.microsoft.com/office/word/2010/wordprocessingCanvas" xmlns:cx="http://schemas.microsoft.com/office/drawing/2014/chartex" xmlns:cx1="http://schemas.microsoft.com/office/drawing/2015/9/8/chartex" xmlns:cx2="http://schemas.microsoft.com/office/drawing/2015/10/21/chartex" xmlns:cx3="http://schemas.microsoft.com/office/drawing/2016/5/9/chartex" xmlns:cx4="http://schemas.microsoft.com/office/drawing/2016/5/10/chartex" xmlns:cx5="http://schemas.microsoft.com/office/drawing/2016/5/11/chartex" xmlns:cx6="http://schemas.microsoft.com/office/drawing/2016/5/12/chartex" xmlns:cx7="http://schemas.microsoft.com/office/drawing/2016/5/13/chartex" xmlns:cx8="http://schemas.microsoft.com/office/drawing/2016/5/14/chartex" xmlns:mc="http://schemas.openxmlformats.org/markup-compatibility/2006" xmlns:aink="http://schemas.microsoft.com/office/drawing/2016/ink" xmlns:am3d="http://schemas.microsoft.com/office/drawing/2017/model3d" xmlns:o="urn:schemas-microsoft-com:office:office" xmlns:oel="http://schemas.microsoft.com/office/2019/extlst" xmlns:r="http://schemas.openxmlformats.org/officeDocument/2006/relationships" xmlns:m="http://schemas.openxmlformats.org/officeDocument/2006/math" xmlns:v="urn:schemas-microsoft-com:vml" xmlns:wp14="http://schemas.microsoft.com/office/word/2010/wordprocessingDrawing" xmlns:wp="http://schemas.openxmlformats.org/drawingml/2006/wordprocessingDrawing" xmlns:w10="urn:schemas-microsoft-com:office:word" xmlns:w="http://schemas.openxmlformats.org/wordprocessingml/2006/main" xmlns:w14="http://schemas.microsoft.com/office/word/2010/wordml" xmlns:w15="http://schemas.microsoft.com/office/word/2012/wordml" xmlns:w16cex="http://schemas.microsoft.com/office/word/2018/wordml/cex" xmlns:w16cid="http://schemas.microsoft.com/office/word/2016/wordml/cid" xmlns:w16="http://schemas.microsoft.com/office/word/2018/wordml" xmlns:w16du="http://schemas.microsoft.com/office/word/2023/wordml/word16du" xmlns:w16sdtdh="http://schemas.microsoft.com/office/word/2020/wordml/sdtdatahash" xmlns:w16se="http://schemas.microsoft.com/office/word/2015/wordml/symex" xmlns:wpg="http://schemas.microsoft.com/office/word/2010/wordprocessingGroup" xmlns:wpi="http://schemas.microsoft.com/office/word/2010/wordprocessingInk" xmlns:wne="http://schemas.microsoft.com/office/word/2006/wordml" xmlns:wps="http://schemas.microsoft.com/office/word/2010/wordprocessingShape" mc:Ignorable="w14 w15 w16se w16cid w16 w16cex w16sdtdh wp14">
   <w:endnote w:type="separator" w:id="-1">
     <w:p>
       <w:r>
@@ -1316,7 +1420,7 @@
 </file>
 
 <file path=word/footnotes.xml><?xml version="1.0" encoding="utf-8"?>
-<w:footnotes xmlns:wpc="http://schemas.microsoft.com/office/word/2010/wordprocessingCanvas" xmlns:cx="http://schemas.microsoft.com/office/drawing/2014/chartex" xmlns:cx1="http://schemas.microsoft.com/office/drawing/2015/9/8/chartex" xmlns:cx2="http://schemas.microsoft.com/office/drawing/2015/10/21/chartex" xmlns:cx3="http://schemas.microsoft.com/office/drawing/2016/5/9/chartex" xmlns:cx4="http://schemas.microsoft.com/office/drawing/2016/5/10/chartex" xmlns:cx5="http://schemas.microsoft.com/office/drawing/2016/5/11/chartex" xmlns:cx6="http://schemas.microsoft.com/office/drawing/2016/5/12/chartex" xmlns:cx7="http://schemas.microsoft.com/office/drawing/2016/5/13/chartex" xmlns:cx8="http://schemas.microsoft.com/office/drawing/2016/5/14/chartex" xmlns:mc="http://schemas.openxmlformats.org/markup-compatibility/2006" xmlns:aink="http://schemas.microsoft.com/office/drawing/2016/ink" xmlns:am3d="http://schemas.microsoft.com/office/drawing/2017/model3d" xmlns:o="urn:schemas-microsoft-com:office:office" xmlns:r="http://schemas.openxmlformats.org/officeDocument/2006/relationships" xmlns:m="http://schemas.openxmlformats.org/officeDocument/2006/math" xmlns:v="urn:schemas-microsoft-com:vml" xmlns:wp14="http://schemas.microsoft.com/office/word/2010/wordprocessingDrawing" xmlns:wp="http://schemas.openxmlformats.org/drawingml/2006/wordprocessingDrawing" xmlns:w10="urn:schemas-microsoft-com:office:word" xmlns:w="http://schemas.openxmlformats.org/wordprocessingml/2006/main" xmlns:w14="http://schemas.microsoft.com/office/word/2010/wordml" xmlns:w15="http://schemas.microsoft.com/office/word/2012/wordml" xmlns:w16cid="http://schemas.microsoft.com/office/word/2016/wordml/cid" xmlns:w16se="http://schemas.microsoft.com/office/word/2015/wordml/symex" xmlns:wpg="http://schemas.microsoft.com/office/word/2010/wordprocessingGroup" xmlns:wpi="http://schemas.microsoft.com/office/word/2010/wordprocessingInk" xmlns:wne="http://schemas.microsoft.com/office/word/2006/wordml" xmlns:wps="http://schemas.microsoft.com/office/word/2010/wordprocessingShape" mc:Ignorable="w14 w15 w16se w16cid wp14">
+<w:footnotes xmlns:wpc="http://schemas.microsoft.com/office/word/2010/wordprocessingCanvas" xmlns:cx="http://schemas.microsoft.com/office/drawing/2014/chartex" xmlns:cx1="http://schemas.microsoft.com/office/drawing/2015/9/8/chartex" xmlns:cx2="http://schemas.microsoft.com/office/drawing/2015/10/21/chartex" xmlns:cx3="http://schemas.microsoft.com/office/drawing/2016/5/9/chartex" xmlns:cx4="http://schemas.microsoft.com/office/drawing/2016/5/10/chartex" xmlns:cx5="http://schemas.microsoft.com/office/drawing/2016/5/11/chartex" xmlns:cx6="http://schemas.microsoft.com/office/drawing/2016/5/12/chartex" xmlns:cx7="http://schemas.microsoft.com/office/drawing/2016/5/13/chartex" xmlns:cx8="http://schemas.microsoft.com/office/drawing/2016/5/14/chartex" xmlns:mc="http://schemas.openxmlformats.org/markup-compatibility/2006" xmlns:aink="http://schemas.microsoft.com/office/drawing/2016/ink" xmlns:am3d="http://schemas.microsoft.com/office/drawing/2017/model3d" xmlns:o="urn:schemas-microsoft-com:office:office" xmlns:oel="http://schemas.microsoft.com/office/2019/extlst" xmlns:r="http://schemas.openxmlformats.org/officeDocument/2006/relationships" xmlns:m="http://schemas.openxmlformats.org/officeDocument/2006/math" xmlns:v="urn:schemas-microsoft-com:vml" xmlns:wp14="http://schemas.microsoft.com/office/word/2010/wordprocessingDrawing" xmlns:wp="http://schemas.openxmlformats.org/drawingml/2006/wordprocessingDrawing" xmlns:w10="urn:schemas-microsoft-com:office:word" xmlns:w="http://schemas.openxmlformats.org/wordprocessingml/2006/main" xmlns:w14="http://schemas.microsoft.com/office/word/2010/wordml" xmlns:w15="http://schemas.microsoft.com/office/word/2012/wordml" xmlns:w16cex="http://schemas.microsoft.com/office/word/2018/wordml/cex" xmlns:w16cid="http://schemas.microsoft.com/office/word/2016/wordml/cid" xmlns:w16="http://schemas.microsoft.com/office/word/2018/wordml" xmlns:w16du="http://schemas.microsoft.com/office/word/2023/wordml/word16du" xmlns:w16sdtdh="http://schemas.microsoft.com/office/word/2020/wordml/sdtdatahash" xmlns:w16se="http://schemas.microsoft.com/office/word/2015/wordml/symex" xmlns:wpg="http://schemas.microsoft.com/office/word/2010/wordprocessingGroup" xmlns:wpi="http://schemas.microsoft.com/office/word/2010/wordprocessingInk" xmlns:wne="http://schemas.microsoft.com/office/word/2006/wordml" xmlns:wps="http://schemas.microsoft.com/office/word/2010/wordprocessingShape" mc:Ignorable="w14 w15 w16se w16cid w16 w16cex w16sdtdh wp14">
   <w:footnote w:type="separator" w:id="-1">
     <w:p>
       <w:r>
@@ -1335,7 +1439,7 @@
 </file>
 
 <file path=word/numbering.xml><?xml version="1.0" encoding="utf-8"?>
-<w:numbering xmlns:wpc="http://schemas.microsoft.com/office/word/2010/wordprocessingCanvas" xmlns:cx="http://schemas.microsoft.com/office/drawing/2014/chartex" xmlns:cx1="http://schemas.microsoft.com/office/drawing/2015/9/8/chartex" xmlns:cx2="http://schemas.microsoft.com/office/drawing/2015/10/21/chartex" xmlns:cx3="http://schemas.microsoft.com/office/drawing/2016/5/9/chartex" xmlns:cx4="http://schemas.microsoft.com/office/drawing/2016/5/10/chartex" xmlns:cx5="http://schemas.microsoft.com/office/drawing/2016/5/11/chartex" xmlns:cx6="http://schemas.microsoft.com/office/drawing/2016/5/12/chartex" xmlns:cx7="http://schemas.microsoft.com/office/drawing/2016/5/13/chartex" xmlns:cx8="http://schemas.microsoft.com/office/drawing/2016/5/14/chartex" xmlns:mc="http://schemas.openxmlformats.org/markup-compatibility/2006" xmlns:aink="http://schemas.microsoft.com/office/drawing/2016/ink" xmlns:am3d="http://schemas.microsoft.com/office/drawing/2017/model3d" xmlns:o="urn:schemas-microsoft-com:office:office" xmlns:r="http://schemas.openxmlformats.org/officeDocument/2006/relationships" xmlns:m="http://schemas.openxmlformats.org/officeDocument/2006/math" xmlns:v="urn:schemas-microsoft-com:vml" xmlns:wp14="http://schemas.microsoft.com/office/word/2010/wordprocessingDrawing" xmlns:wp="http://schemas.openxmlformats.org/drawingml/2006/wordprocessingDrawing" xmlns:w10="urn:schemas-microsoft-com:office:word" xmlns:w="http://schemas.openxmlformats.org/wordprocessingml/2006/main" xmlns:w14="http://schemas.microsoft.com/office/word/2010/wordml" xmlns:w15="http://schemas.microsoft.com/office/word/2012/wordml" xmlns:w16cid="http://schemas.microsoft.com/office/word/2016/wordml/cid" xmlns:w16se="http://schemas.microsoft.com/office/word/2015/wordml/symex" xmlns:wpg="http://schemas.microsoft.com/office/word/2010/wordprocessingGroup" xmlns:wpi="http://schemas.microsoft.com/office/word/2010/wordprocessingInk" xmlns:wne="http://schemas.microsoft.com/office/word/2006/wordml" xmlns:wps="http://schemas.microsoft.com/office/word/2010/wordprocessingShape" mc:Ignorable="w14 w15 w16se w16cid wp14">
+<w:numbering xmlns:wpc="http://schemas.microsoft.com/office/word/2010/wordprocessingCanvas" xmlns:cx="http://schemas.microsoft.com/office/drawing/2014/chartex" xmlns:cx1="http://schemas.microsoft.com/office/drawing/2015/9/8/chartex" xmlns:cx2="http://schemas.microsoft.com/office/drawing/2015/10/21/chartex" xmlns:cx3="http://schemas.microsoft.com/office/drawing/2016/5/9/chartex" xmlns:cx4="http://schemas.microsoft.com/office/drawing/2016/5/10/chartex" xmlns:cx5="http://schemas.microsoft.com/office/drawing/2016/5/11/chartex" xmlns:cx6="http://schemas.microsoft.com/office/drawing/2016/5/12/chartex" xmlns:cx7="http://schemas.microsoft.com/office/drawing/2016/5/13/chartex" xmlns:cx8="http://schemas.microsoft.com/office/drawing/2016/5/14/chartex" xmlns:mc="http://schemas.openxmlformats.org/markup-compatibility/2006" xmlns:aink="http://schemas.microsoft.com/office/drawing/2016/ink" xmlns:am3d="http://schemas.microsoft.com/office/drawing/2017/model3d" xmlns:o="urn:schemas-microsoft-com:office:office" xmlns:oel="http://schemas.microsoft.com/office/2019/extlst" xmlns:r="http://schemas.openxmlformats.org/officeDocument/2006/relationships" xmlns:m="http://schemas.openxmlformats.org/officeDocument/2006/math" xmlns:v="urn:schemas-microsoft-com:vml" xmlns:wp14="http://schemas.microsoft.com/office/word/2010/wordprocessingDrawing" xmlns:wp="http://schemas.openxmlformats.org/drawingml/2006/wordprocessingDrawing" xmlns:w10="urn:schemas-microsoft-com:office:word" xmlns:w="http://schemas.openxmlformats.org/wordprocessingml/2006/main" xmlns:w14="http://schemas.microsoft.com/office/word/2010/wordml" xmlns:w15="http://schemas.microsoft.com/office/word/2012/wordml" xmlns:w16cex="http://schemas.microsoft.com/office/word/2018/wordml/cex" xmlns:w16cid="http://schemas.microsoft.com/office/word/2016/wordml/cid" xmlns:w16="http://schemas.microsoft.com/office/word/2018/wordml" xmlns:w16du="http://schemas.microsoft.com/office/word/2023/wordml/word16du" xmlns:w16sdtdh="http://schemas.microsoft.com/office/word/2020/wordml/sdtdatahash" xmlns:w16se="http://schemas.microsoft.com/office/word/2015/wordml/symex" xmlns:wpg="http://schemas.microsoft.com/office/word/2010/wordprocessingGroup" xmlns:wpi="http://schemas.microsoft.com/office/word/2010/wordprocessingInk" xmlns:wne="http://schemas.microsoft.com/office/word/2006/wordml" xmlns:wps="http://schemas.microsoft.com/office/word/2010/wordprocessingShape" mc:Ignorable="w14 w15 w16se w16cid w16 w16cex w16sdtdh wp14">
   <w:abstractNum w:abstractNumId="0" w15:restartNumberingAfterBreak="0">
     <w:nsid w:val="FFFFFF1D"/>
     <w:multiLevelType w:val="multilevel"/>
@@ -5594,134 +5698,134 @@
       </w:pPr>
     </w:lvl>
   </w:abstractNum>
-  <w:num w:numId="1">
+  <w:num w:numId="1" w16cid:durableId="2020156762">
     <w:abstractNumId w:val="25"/>
   </w:num>
-  <w:num w:numId="2">
+  <w:num w:numId="2" w16cid:durableId="886838460">
     <w:abstractNumId w:val="16"/>
   </w:num>
-  <w:num w:numId="3">
+  <w:num w:numId="3" w16cid:durableId="280574549">
     <w:abstractNumId w:val="14"/>
   </w:num>
-  <w:num w:numId="4">
+  <w:num w:numId="4" w16cid:durableId="742023203">
     <w:abstractNumId w:val="37"/>
   </w:num>
-  <w:num w:numId="5">
+  <w:num w:numId="5" w16cid:durableId="1386175355">
     <w:abstractNumId w:val="15"/>
   </w:num>
-  <w:num w:numId="6">
+  <w:num w:numId="6" w16cid:durableId="1391466797">
     <w:abstractNumId w:val="28"/>
   </w:num>
-  <w:num w:numId="7">
+  <w:num w:numId="7" w16cid:durableId="921641224">
     <w:abstractNumId w:val="35"/>
   </w:num>
-  <w:num w:numId="8">
+  <w:num w:numId="8" w16cid:durableId="417099310">
     <w:abstractNumId w:val="27"/>
   </w:num>
-  <w:num w:numId="9">
+  <w:num w:numId="9" w16cid:durableId="186527657">
     <w:abstractNumId w:val="21"/>
   </w:num>
-  <w:num w:numId="10">
+  <w:num w:numId="10" w16cid:durableId="1413813853">
     <w:abstractNumId w:val="29"/>
   </w:num>
-  <w:num w:numId="11">
+  <w:num w:numId="11" w16cid:durableId="1484083012">
     <w:abstractNumId w:val="23"/>
   </w:num>
-  <w:num w:numId="12">
+  <w:num w:numId="12" w16cid:durableId="275210962">
     <w:abstractNumId w:val="18"/>
   </w:num>
-  <w:num w:numId="13">
+  <w:num w:numId="13" w16cid:durableId="1819833714">
     <w:abstractNumId w:val="33"/>
   </w:num>
-  <w:num w:numId="14">
+  <w:num w:numId="14" w16cid:durableId="1141734455">
     <w:abstractNumId w:val="40"/>
   </w:num>
-  <w:num w:numId="15">
+  <w:num w:numId="15" w16cid:durableId="119033407">
     <w:abstractNumId w:val="24"/>
   </w:num>
-  <w:num w:numId="16">
+  <w:num w:numId="16" w16cid:durableId="1798138783">
     <w:abstractNumId w:val="17"/>
   </w:num>
-  <w:num w:numId="17">
+  <w:num w:numId="17" w16cid:durableId="364989595">
     <w:abstractNumId w:val="31"/>
   </w:num>
-  <w:num w:numId="18">
+  <w:num w:numId="18" w16cid:durableId="377361526">
     <w:abstractNumId w:val="12"/>
   </w:num>
-  <w:num w:numId="19">
+  <w:num w:numId="19" w16cid:durableId="825054602">
     <w:abstractNumId w:val="22"/>
   </w:num>
-  <w:num w:numId="20">
+  <w:num w:numId="20" w16cid:durableId="1272054102">
     <w:abstractNumId w:val="38"/>
   </w:num>
-  <w:num w:numId="21">
+  <w:num w:numId="21" w16cid:durableId="523641657">
     <w:abstractNumId w:val="39"/>
   </w:num>
-  <w:num w:numId="22">
+  <w:num w:numId="22" w16cid:durableId="1846508134">
     <w:abstractNumId w:val="34"/>
   </w:num>
-  <w:num w:numId="23">
+  <w:num w:numId="23" w16cid:durableId="385103448">
     <w:abstractNumId w:val="36"/>
   </w:num>
-  <w:num w:numId="24">
+  <w:num w:numId="24" w16cid:durableId="204299516">
     <w:abstractNumId w:val="32"/>
   </w:num>
-  <w:num w:numId="25">
+  <w:num w:numId="25" w16cid:durableId="1261721120">
     <w:abstractNumId w:val="11"/>
   </w:num>
-  <w:num w:numId="26">
+  <w:num w:numId="26" w16cid:durableId="1778136000">
     <w:abstractNumId w:val="13"/>
   </w:num>
-  <w:num w:numId="27">
+  <w:num w:numId="27" w16cid:durableId="1211646824">
     <w:abstractNumId w:val="19"/>
   </w:num>
-  <w:num w:numId="28">
+  <w:num w:numId="28" w16cid:durableId="273174180">
     <w:abstractNumId w:val="26"/>
   </w:num>
-  <w:num w:numId="29">
+  <w:num w:numId="29" w16cid:durableId="804666107">
     <w:abstractNumId w:val="20"/>
   </w:num>
-  <w:num w:numId="30">
+  <w:num w:numId="30" w16cid:durableId="566576290">
     <w:abstractNumId w:val="30"/>
   </w:num>
-  <w:num w:numId="31">
+  <w:num w:numId="31" w16cid:durableId="865947687">
     <w:abstractNumId w:val="0"/>
   </w:num>
-  <w:num w:numId="32">
+  <w:num w:numId="32" w16cid:durableId="772408069">
     <w:abstractNumId w:val="1"/>
   </w:num>
-  <w:num w:numId="33">
+  <w:num w:numId="33" w16cid:durableId="1477186627">
     <w:abstractNumId w:val="2"/>
   </w:num>
-  <w:num w:numId="34">
+  <w:num w:numId="34" w16cid:durableId="543561284">
     <w:abstractNumId w:val="3"/>
   </w:num>
-  <w:num w:numId="35">
+  <w:num w:numId="35" w16cid:durableId="977496182">
     <w:abstractNumId w:val="4"/>
   </w:num>
-  <w:num w:numId="36">
+  <w:num w:numId="36" w16cid:durableId="1537280177">
     <w:abstractNumId w:val="9"/>
   </w:num>
-  <w:num w:numId="37">
+  <w:num w:numId="37" w16cid:durableId="407969321">
     <w:abstractNumId w:val="5"/>
   </w:num>
-  <w:num w:numId="38">
+  <w:num w:numId="38" w16cid:durableId="1480926434">
     <w:abstractNumId w:val="6"/>
   </w:num>
-  <w:num w:numId="39">
+  <w:num w:numId="39" w16cid:durableId="1576085256">
     <w:abstractNumId w:val="7"/>
   </w:num>
-  <w:num w:numId="40">
+  <w:num w:numId="40" w16cid:durableId="326834844">
     <w:abstractNumId w:val="8"/>
   </w:num>
-  <w:num w:numId="41">
+  <w:num w:numId="41" w16cid:durableId="1581865918">
     <w:abstractNumId w:val="10"/>
   </w:num>
 </w:numbering>
 </file>
 
 <file path=word/styles.xml><?xml version="1.0" encoding="utf-8"?>
-<w:styles xmlns:mc="http://schemas.openxmlformats.org/markup-compatibility/2006" xmlns:r="http://schemas.openxmlformats.org/officeDocument/2006/relationships" xmlns:w="http://schemas.openxmlformats.org/wordprocessingml/2006/main" xmlns:w14="http://schemas.microsoft.com/office/word/2010/wordml" xmlns:w15="http://schemas.microsoft.com/office/word/2012/wordml" xmlns:w16cid="http://schemas.microsoft.com/office/word/2016/wordml/cid" xmlns:w16se="http://schemas.microsoft.com/office/word/2015/wordml/symex" mc:Ignorable="w14 w15 w16se w16cid">
+<w:styles xmlns:mc="http://schemas.openxmlformats.org/markup-compatibility/2006" xmlns:r="http://schemas.openxmlformats.org/officeDocument/2006/relationships" xmlns:w="http://schemas.openxmlformats.org/wordprocessingml/2006/main" xmlns:w14="http://schemas.microsoft.com/office/word/2010/wordml" xmlns:w15="http://schemas.microsoft.com/office/word/2012/wordml" xmlns:w16cex="http://schemas.microsoft.com/office/word/2018/wordml/cex" xmlns:w16cid="http://schemas.microsoft.com/office/word/2016/wordml/cid" xmlns:w16="http://schemas.microsoft.com/office/word/2018/wordml" xmlns:w16sdtdh="http://schemas.microsoft.com/office/word/2020/wordml/sdtdatahash" xmlns:w16se="http://schemas.microsoft.com/office/word/2015/wordml/symex" mc:Ignorable="w14 w15 w16se w16cid w16 w16cex w16sdtdh">
   <w:docDefaults>
     <w:rPrDefault>
       <w:rPr>
@@ -5737,7 +5841,7 @@
       </w:pPr>
     </w:pPrDefault>
   </w:docDefaults>
-  <w:latentStyles w:defLockedState="0" w:defUIPriority="99" w:defSemiHidden="0" w:defUnhideWhenUsed="0" w:defQFormat="0" w:count="375">
+  <w:latentStyles w:defLockedState="0" w:defUIPriority="99" w:defSemiHidden="0" w:defUnhideWhenUsed="0" w:defQFormat="0" w:count="376">
     <w:lsdException w:name="Normal" w:uiPriority="0" w:qFormat="1"/>
     <w:lsdException w:name="heading 1" w:uiPriority="9" w:qFormat="1"/>
     <w:lsdException w:name="heading 2" w:semiHidden="1" w:uiPriority="9" w:unhideWhenUsed="1" w:qFormat="1"/>
@@ -5843,7 +5947,6 @@
     <w:lsdException w:name="HTML Sample" w:semiHidden="1" w:unhideWhenUsed="1"/>
     <w:lsdException w:name="HTML Typewriter" w:semiHidden="1" w:unhideWhenUsed="1"/>
     <w:lsdException w:name="HTML Variable" w:semiHidden="1" w:unhideWhenUsed="1"/>
-    <w:lsdException w:name="Normal Table" w:semiHidden="1" w:unhideWhenUsed="1"/>
     <w:lsdException w:name="annotation subject" w:semiHidden="1" w:unhideWhenUsed="1"/>
     <w:lsdException w:name="No List" w:semiHidden="1" w:unhideWhenUsed="1"/>
     <w:lsdException w:name="Outline List 1" w:semiHidden="1" w:unhideWhenUsed="1"/>
@@ -5890,10 +5993,8 @@
     <w:lsdException w:name="Table Subtle 2" w:semiHidden="1" w:unhideWhenUsed="1"/>
     <w:lsdException w:name="Table Web 1" w:semiHidden="1" w:unhideWhenUsed="1"/>
     <w:lsdException w:name="Table Web 2" w:semiHidden="1" w:unhideWhenUsed="1"/>
-    <w:lsdException w:name="Table Web 3" w:semiHidden="1" w:unhideWhenUsed="1"/>
     <w:lsdException w:name="Balloon Text" w:semiHidden="1" w:unhideWhenUsed="1"/>
     <w:lsdException w:name="Table Grid" w:uiPriority="59"/>
-    <w:lsdException w:name="Table Theme" w:semiHidden="1" w:unhideWhenUsed="1"/>
     <w:lsdException w:name="Placeholder Text" w:semiHidden="1"/>
     <w:lsdException w:name="No Spacing" w:uiPriority="1" w:qFormat="1"/>
     <w:lsdException w:name="Light Shading" w:uiPriority="60"/>
@@ -6111,6 +6212,7 @@
     <w:lsdException w:name="List Table 7 Colorful Accent 6" w:uiPriority="52"/>
     <w:lsdException w:name="Mention" w:semiHidden="1" w:unhideWhenUsed="1"/>
     <w:lsdException w:name="Smart Hyperlink" w:semiHidden="1" w:unhideWhenUsed="1"/>
+    <w:lsdException w:name="Smart Link" w:semiHidden="1" w:unhideWhenUsed="1"/>
   </w:latentStyles>
   <w:style w:type="paragraph" w:default="1" w:styleId="Normal">
     <w:name w:val="Normal"/>

</xml_diff>